<commit_message>
Recorrect the pulling of a remote branch into local repository
</commit_message>
<xml_diff>
--- a/Git Cheat Sheet_v4.docx
+++ b/Git Cheat Sheet_v4.docx
@@ -8926,6 +8926,7 @@
         <w:rPr>
           <w:rFonts w:ascii="Georgia" w:hAnsi="Georgia"/>
           <w:b/>
+          <w:strike/>
           <w:sz w:val="24"/>
           <w:szCs w:val="24"/>
         </w:rPr>
@@ -8934,6 +8935,7 @@
         <w:rPr>
           <w:rFonts w:ascii="Georgia" w:hAnsi="Georgia"/>
           <w:b/>
+          <w:strike/>
           <w:sz w:val="24"/>
           <w:szCs w:val="24"/>
         </w:rPr>
@@ -8946,29 +8948,370 @@
         <w:jc w:val="both"/>
         <w:rPr>
           <w:rFonts w:ascii="Georgia" w:hAnsi="Georgia"/>
-          <w:sz w:val="24"/>
-          <w:szCs w:val="24"/>
-        </w:rPr>
-      </w:pPr>
-      <w:r>
-        <w:rPr>
-          <w:rFonts w:ascii="Georgia" w:hAnsi="Georgia"/>
-          <w:sz w:val="24"/>
-          <w:szCs w:val="24"/>
-        </w:rPr>
-        <w:t xml:space="preserve">If there </w:t>
-      </w:r>
-      <w:r>
-        <w:rPr>
-          <w:rFonts w:ascii="Georgia" w:hAnsi="Georgia"/>
-          <w:sz w:val="24"/>
-          <w:szCs w:val="24"/>
-        </w:rPr>
-        <w:t>is</w:t>
-      </w:r>
-      <w:r>
-        <w:rPr>
-          <w:rFonts w:ascii="Georgia" w:hAnsi="Georgia"/>
+          <w:strike/>
+          <w:sz w:val="24"/>
+          <w:szCs w:val="24"/>
+        </w:rPr>
+      </w:pPr>
+      <w:r>
+        <w:rPr>
+          <w:rFonts w:ascii="Georgia" w:hAnsi="Georgia"/>
+          <w:strike/>
+          <w:sz w:val="24"/>
+          <w:szCs w:val="24"/>
+        </w:rPr>
+        <w:t xml:space="preserve">If there is a remote branch not available on local repository, it can be easily made </w:t>
+      </w:r>
+      <w:r>
+        <w:rPr>
+          <w:rFonts w:ascii="Georgia" w:hAnsi="Georgia"/>
+          <w:strike/>
+          <w:sz w:val="24"/>
+          <w:szCs w:val="24"/>
+        </w:rPr>
+        <w:t xml:space="preserve">available by checking out the remote branch: </w:t>
+      </w:r>
+    </w:p>
+    <w:p>
+      <w:pPr>
+        <w:spacing w:after="0" w:line="240" w:lineRule="auto"/>
+        <w:ind w:firstLine="720"/>
+        <w:jc w:val="both"/>
+        <w:rPr>
+          <w:rFonts w:ascii="Georgia" w:hAnsi="Georgia"/>
+          <w:strike/>
+          <w:sz w:val="24"/>
+          <w:szCs w:val="24"/>
+        </w:rPr>
+      </w:pPr>
+    </w:p>
+    <w:p>
+      <w:pPr>
+        <w:spacing w:after="0" w:line="240" w:lineRule="auto"/>
+        <w:ind w:firstLine="720"/>
+        <w:jc w:val="both"/>
+        <w:rPr>
+          <w:rFonts w:ascii="Georgia" w:hAnsi="Georgia"/>
+          <w:strike/>
+          <w:sz w:val="24"/>
+          <w:szCs w:val="24"/>
+        </w:rPr>
+      </w:pPr>
+      <w:proofErr w:type="spellStart"/>
+      <w:proofErr w:type="gramStart"/>
+      <w:r>
+        <w:rPr>
+          <w:rFonts w:ascii="Georgia" w:hAnsi="Georgia"/>
+          <w:strike/>
+          <w:sz w:val="24"/>
+          <w:szCs w:val="24"/>
+        </w:rPr>
+        <w:t>g</w:t>
+      </w:r>
+      <w:r>
+        <w:rPr>
+          <w:rFonts w:ascii="Consolas" w:hAnsi="Consolas" w:cs="Consolas"/>
+          <w:strike/>
+          <w:sz w:val="24"/>
+          <w:szCs w:val="24"/>
+        </w:rPr>
+        <w:t>it</w:t>
+      </w:r>
+      <w:proofErr w:type="spellEnd"/>
+      <w:proofErr w:type="gramEnd"/>
+      <w:r>
+        <w:rPr>
+          <w:rFonts w:ascii="Consolas" w:hAnsi="Consolas" w:cs="Consolas"/>
+          <w:strike/>
+          <w:sz w:val="24"/>
+          <w:szCs w:val="24"/>
+        </w:rPr>
+        <w:t xml:space="preserve"> checkout &lt;</w:t>
+      </w:r>
+      <w:r>
+        <w:rPr>
+          <w:rFonts w:ascii="Consolas" w:hAnsi="Consolas" w:cs="Consolas"/>
+          <w:i/>
+          <w:strike/>
+          <w:sz w:val="24"/>
+          <w:szCs w:val="24"/>
+        </w:rPr>
+        <w:t>remote-branch-name</w:t>
+      </w:r>
+      <w:r>
+        <w:rPr>
+          <w:rFonts w:ascii="Consolas" w:hAnsi="Consolas" w:cs="Consolas"/>
+          <w:strike/>
+          <w:sz w:val="24"/>
+          <w:szCs w:val="24"/>
+        </w:rPr>
+        <w:t>&gt;</w:t>
+      </w:r>
+    </w:p>
+    <w:p>
+      <w:pPr>
+        <w:spacing w:after="0" w:line="240" w:lineRule="auto"/>
+        <w:jc w:val="both"/>
+        <w:rPr>
+          <w:rFonts w:ascii="Georgia" w:hAnsi="Georgia"/>
+          <w:strike/>
+          <w:sz w:val="24"/>
+          <w:szCs w:val="24"/>
+        </w:rPr>
+      </w:pPr>
+      <w:r>
+        <w:rPr>
+          <w:rFonts w:ascii="Georgia" w:hAnsi="Georgia"/>
+          <w:strike/>
+          <w:sz w:val="24"/>
+          <w:szCs w:val="24"/>
+        </w:rPr>
+        <w:t>e.g</w:t>
+      </w:r>
+      <w:proofErr w:type="gramStart"/>
+      <w:r>
+        <w:rPr>
+          <w:rFonts w:ascii="Georgia" w:hAnsi="Georgia"/>
+          <w:strike/>
+          <w:sz w:val="24"/>
+          <w:szCs w:val="24"/>
+        </w:rPr>
+        <w:t>.,</w:t>
+      </w:r>
+      <w:proofErr w:type="gramEnd"/>
+    </w:p>
+    <w:p>
+      <w:pPr>
+        <w:spacing w:after="0" w:line="240" w:lineRule="auto"/>
+        <w:ind w:firstLine="720"/>
+        <w:jc w:val="both"/>
+        <w:rPr>
+          <w:rFonts w:ascii="Georgia" w:hAnsi="Georgia"/>
+          <w:strike/>
+          <w:sz w:val="24"/>
+          <w:szCs w:val="24"/>
+        </w:rPr>
+      </w:pPr>
+      <w:proofErr w:type="spellStart"/>
+      <w:proofErr w:type="gramStart"/>
+      <w:r>
+        <w:rPr>
+          <w:rFonts w:ascii="Georgia" w:hAnsi="Georgia"/>
+          <w:strike/>
+          <w:sz w:val="24"/>
+          <w:szCs w:val="24"/>
+        </w:rPr>
+        <w:t>g</w:t>
+      </w:r>
+      <w:r>
+        <w:rPr>
+          <w:rFonts w:ascii="Consolas" w:hAnsi="Consolas" w:cs="Consolas"/>
+          <w:strike/>
+          <w:sz w:val="24"/>
+          <w:szCs w:val="24"/>
+        </w:rPr>
+        <w:t>it</w:t>
+      </w:r>
+      <w:proofErr w:type="spellEnd"/>
+      <w:proofErr w:type="gramEnd"/>
+      <w:r>
+        <w:rPr>
+          <w:rFonts w:ascii="Consolas" w:hAnsi="Consolas" w:cs="Consolas"/>
+          <w:strike/>
+          <w:sz w:val="24"/>
+          <w:szCs w:val="24"/>
+        </w:rPr>
+        <w:t xml:space="preserve"> checkout </w:t>
+      </w:r>
+      <w:proofErr w:type="spellStart"/>
+      <w:r>
+        <w:rPr>
+          <w:rFonts w:ascii="Consolas" w:hAnsi="Consolas" w:cs="Consolas"/>
+          <w:strike/>
+          <w:sz w:val="24"/>
+          <w:szCs w:val="24"/>
+        </w:rPr>
+        <w:t>NewFeature</w:t>
+      </w:r>
+      <w:proofErr w:type="spellEnd"/>
+    </w:p>
+    <w:p>
+      <w:pPr>
+        <w:spacing w:after="0" w:line="240" w:lineRule="auto"/>
+        <w:jc w:val="both"/>
+        <w:rPr>
+          <w:rFonts w:ascii="Georgia" w:hAnsi="Georgia"/>
+          <w:strike/>
+          <w:sz w:val="24"/>
+          <w:szCs w:val="24"/>
+        </w:rPr>
+      </w:pPr>
+    </w:p>
+    <w:p>
+      <w:pPr>
+        <w:spacing w:after="0" w:line="240" w:lineRule="auto"/>
+        <w:jc w:val="both"/>
+        <w:rPr>
+          <w:rFonts w:ascii="Georgia" w:hAnsi="Georgia"/>
+          <w:strike/>
+          <w:sz w:val="24"/>
+          <w:szCs w:val="24"/>
+        </w:rPr>
+      </w:pPr>
+      <w:r>
+        <w:rPr>
+          <w:rFonts w:ascii="Georgia" w:hAnsi="Georgia"/>
+          <w:strike/>
+          <w:sz w:val="24"/>
+          <w:szCs w:val="24"/>
+        </w:rPr>
+        <w:t xml:space="preserve">A new branch with the same name, </w:t>
+      </w:r>
+      <w:proofErr w:type="spellStart"/>
+      <w:r>
+        <w:rPr>
+          <w:rFonts w:ascii="Consolas" w:hAnsi="Consolas" w:cs="Consolas"/>
+          <w:strike/>
+          <w:sz w:val="24"/>
+          <w:szCs w:val="24"/>
+        </w:rPr>
+        <w:t>NewFeature</w:t>
+      </w:r>
+      <w:proofErr w:type="spellEnd"/>
+      <w:r>
+        <w:rPr>
+          <w:rFonts w:ascii="Georgia" w:hAnsi="Georgia"/>
+          <w:strike/>
+          <w:sz w:val="24"/>
+          <w:szCs w:val="24"/>
+        </w:rPr>
+        <w:t xml:space="preserve">, will be created and will track the remote branch.  </w:t>
+      </w:r>
+    </w:p>
+    <w:p>
+      <w:pPr>
+        <w:spacing w:after="0" w:line="240" w:lineRule="auto"/>
+        <w:jc w:val="both"/>
+        <w:rPr>
+          <w:rFonts w:ascii="Georgia" w:hAnsi="Georgia"/>
+          <w:sz w:val="24"/>
+          <w:szCs w:val="24"/>
+        </w:rPr>
+      </w:pPr>
+    </w:p>
+    <w:p>
+      <w:pPr>
+        <w:spacing w:after="0" w:line="240" w:lineRule="auto"/>
+        <w:jc w:val="both"/>
+        <w:rPr>
+          <w:rFonts w:ascii="Georgia" w:hAnsi="Georgia"/>
+          <w:sz w:val="24"/>
+          <w:szCs w:val="24"/>
+        </w:rPr>
+      </w:pPr>
+      <w:r>
+        <w:rPr>
+          <w:rFonts w:ascii="Georgia" w:hAnsi="Georgia"/>
+          <w:sz w:val="24"/>
+          <w:szCs w:val="24"/>
+        </w:rPr>
+        <w:lastRenderedPageBreak/>
+        <w:t>To checkou</w:t>
+      </w:r>
+      <w:r>
+        <w:rPr>
+          <w:rFonts w:ascii="Georgia" w:hAnsi="Georgia"/>
+          <w:sz w:val="24"/>
+          <w:szCs w:val="24"/>
+        </w:rPr>
+        <w:t>t</w:t>
+      </w:r>
+      <w:r>
+        <w:rPr>
+          <w:rFonts w:ascii="Georgia" w:hAnsi="Georgia"/>
+          <w:sz w:val="24"/>
+          <w:szCs w:val="24"/>
+        </w:rPr>
+        <w:t xml:space="preserve"> a</w:t>
+      </w:r>
+      <w:r>
+        <w:rPr>
+          <w:rFonts w:ascii="Georgia" w:hAnsi="Georgia"/>
+          <w:sz w:val="24"/>
+          <w:szCs w:val="24"/>
+        </w:rPr>
+        <w:t xml:space="preserve"> remote branch </w:t>
+      </w:r>
+      <w:r>
+        <w:rPr>
+          <w:rFonts w:ascii="Georgia" w:hAnsi="Georgia"/>
+          <w:sz w:val="24"/>
+          <w:szCs w:val="24"/>
+        </w:rPr>
+        <w:t xml:space="preserve">which </w:t>
+      </w:r>
+      <w:r>
+        <w:rPr>
+          <w:rFonts w:ascii="Georgia" w:hAnsi="Georgia"/>
+          <w:sz w:val="24"/>
+          <w:szCs w:val="24"/>
+        </w:rPr>
+        <w:t xml:space="preserve">is </w:t>
+      </w:r>
+      <w:r>
+        <w:rPr>
+          <w:rFonts w:ascii="Georgia" w:hAnsi="Georgia"/>
+          <w:sz w:val="24"/>
+          <w:szCs w:val="24"/>
+        </w:rPr>
+        <w:t>currently not in the local repository and working directory, issue the following command:</w:t>
+      </w:r>
+    </w:p>
+    <w:p>
+      <w:pPr>
+        <w:spacing w:after="0" w:line="240" w:lineRule="auto"/>
+        <w:jc w:val="both"/>
+        <w:rPr>
+          <w:rFonts w:ascii="Georgia" w:hAnsi="Georgia"/>
+          <w:sz w:val="24"/>
+          <w:szCs w:val="24"/>
+        </w:rPr>
+      </w:pPr>
+    </w:p>
+    <w:p>
+      <w:pPr>
+        <w:spacing w:after="0" w:line="240" w:lineRule="auto"/>
+        <w:ind w:firstLine="720"/>
+        <w:jc w:val="both"/>
+        <w:rPr>
+          <w:rFonts w:ascii="Georgia" w:hAnsi="Georgia"/>
+          <w:sz w:val="24"/>
+          <w:szCs w:val="24"/>
+        </w:rPr>
+      </w:pPr>
+      <w:proofErr w:type="spellStart"/>
+      <w:proofErr w:type="gramStart"/>
+      <w:r>
+        <w:rPr>
+          <w:rFonts w:ascii="Georgia" w:hAnsi="Georgia"/>
+          <w:sz w:val="24"/>
+          <w:szCs w:val="24"/>
+        </w:rPr>
+        <w:t>g</w:t>
+      </w:r>
+      <w:r>
+        <w:rPr>
+          <w:rFonts w:ascii="Consolas" w:hAnsi="Consolas" w:cs="Consolas"/>
+          <w:sz w:val="24"/>
+          <w:szCs w:val="24"/>
+        </w:rPr>
+        <w:t>it</w:t>
+      </w:r>
+      <w:proofErr w:type="spellEnd"/>
+      <w:proofErr w:type="gramEnd"/>
+      <w:r>
+        <w:rPr>
+          <w:rFonts w:ascii="Consolas" w:hAnsi="Consolas" w:cs="Consolas"/>
           <w:sz w:val="24"/>
           <w:szCs w:val="24"/>
         </w:rPr>
@@ -8976,20 +9319,128 @@
       </w:r>
       <w:r>
         <w:rPr>
-          <w:rFonts w:ascii="Georgia" w:hAnsi="Georgia"/>
-          <w:sz w:val="24"/>
-          <w:szCs w:val="24"/>
-        </w:rPr>
-        <w:t xml:space="preserve">a </w:t>
-      </w:r>
-      <w:r>
-        <w:rPr>
-          <w:rFonts w:ascii="Georgia" w:hAnsi="Georgia"/>
-          <w:sz w:val="24"/>
-          <w:szCs w:val="24"/>
-        </w:rPr>
-        <w:t xml:space="preserve">remote branch not available on local repository, it can be easily made available by checking out the remote branch: </w:t>
-      </w:r>
+          <w:rFonts w:ascii="Consolas" w:hAnsi="Consolas" w:cs="Consolas"/>
+          <w:sz w:val="24"/>
+          <w:szCs w:val="24"/>
+        </w:rPr>
+        <w:t>pull &lt;</w:t>
+      </w:r>
+      <w:r>
+        <w:rPr>
+          <w:rFonts w:ascii="Consolas" w:hAnsi="Consolas" w:cs="Consolas"/>
+          <w:i/>
+          <w:sz w:val="24"/>
+          <w:szCs w:val="24"/>
+        </w:rPr>
+        <w:t>remote-</w:t>
+      </w:r>
+      <w:r>
+        <w:rPr>
+          <w:rFonts w:ascii="Consolas" w:hAnsi="Consolas" w:cs="Consolas"/>
+          <w:i/>
+          <w:sz w:val="24"/>
+          <w:szCs w:val="24"/>
+        </w:rPr>
+        <w:t>repo-</w:t>
+      </w:r>
+      <w:r>
+        <w:rPr>
+          <w:rFonts w:ascii="Consolas" w:hAnsi="Consolas" w:cs="Consolas"/>
+          <w:i/>
+          <w:sz w:val="24"/>
+          <w:szCs w:val="24"/>
+        </w:rPr>
+        <w:t>name</w:t>
+      </w:r>
+      <w:r>
+        <w:rPr>
+          <w:rFonts w:ascii="Consolas" w:hAnsi="Consolas" w:cs="Consolas"/>
+          <w:sz w:val="24"/>
+          <w:szCs w:val="24"/>
+        </w:rPr>
+        <w:t>&gt; &lt;</w:t>
+      </w:r>
+      <w:r>
+        <w:rPr>
+          <w:rFonts w:ascii="Consolas" w:hAnsi="Consolas" w:cs="Consolas"/>
+          <w:i/>
+          <w:sz w:val="24"/>
+          <w:szCs w:val="24"/>
+        </w:rPr>
+        <w:t>remote-branch</w:t>
+      </w:r>
+      <w:r>
+        <w:rPr>
+          <w:rFonts w:ascii="Consolas" w:hAnsi="Consolas" w:cs="Consolas"/>
+          <w:i/>
+          <w:sz w:val="24"/>
+          <w:szCs w:val="24"/>
+        </w:rPr>
+        <w:t>-name</w:t>
+      </w:r>
+      <w:r>
+        <w:rPr>
+          <w:rFonts w:ascii="Consolas" w:hAnsi="Consolas" w:cs="Consolas"/>
+          <w:sz w:val="24"/>
+          <w:szCs w:val="24"/>
+        </w:rPr>
+        <w:t>&gt;:&lt;</w:t>
+      </w:r>
+      <w:r>
+        <w:rPr>
+          <w:rFonts w:ascii="Consolas" w:hAnsi="Consolas" w:cs="Consolas"/>
+          <w:i/>
+          <w:sz w:val="24"/>
+          <w:szCs w:val="24"/>
+        </w:rPr>
+        <w:t>local-branch</w:t>
+      </w:r>
+      <w:r>
+        <w:rPr>
+          <w:rFonts w:ascii="Consolas" w:hAnsi="Consolas" w:cs="Consolas"/>
+          <w:i/>
+          <w:sz w:val="24"/>
+          <w:szCs w:val="24"/>
+        </w:rPr>
+        <w:t>-name</w:t>
+      </w:r>
+      <w:r>
+        <w:rPr>
+          <w:rFonts w:ascii="Consolas" w:hAnsi="Consolas" w:cs="Consolas"/>
+          <w:sz w:val="24"/>
+          <w:szCs w:val="24"/>
+        </w:rPr>
+        <w:t>&gt;</w:t>
+      </w:r>
+    </w:p>
+    <w:p>
+      <w:pPr>
+        <w:spacing w:after="0" w:line="240" w:lineRule="auto"/>
+        <w:jc w:val="both"/>
+        <w:rPr>
+          <w:rFonts w:ascii="Georgia" w:hAnsi="Georgia"/>
+          <w:sz w:val="24"/>
+          <w:szCs w:val="24"/>
+        </w:rPr>
+      </w:pPr>
+      <w:r>
+        <w:rPr>
+          <w:rFonts w:ascii="Georgia" w:hAnsi="Georgia"/>
+          <w:sz w:val="24"/>
+          <w:szCs w:val="24"/>
+        </w:rPr>
+        <w:t>e.g</w:t>
+      </w:r>
+      <w:proofErr w:type="gramStart"/>
+      <w:r>
+        <w:rPr>
+          <w:rFonts w:ascii="Georgia" w:hAnsi="Georgia"/>
+          <w:sz w:val="24"/>
+          <w:szCs w:val="24"/>
+        </w:rPr>
+        <w:t>.,</w:t>
+      </w:r>
+      <w:proofErr w:type="gramEnd"/>
     </w:p>
     <w:p>
       <w:pPr>
@@ -8997,11 +9448,61 @@
         <w:ind w:firstLine="720"/>
         <w:jc w:val="both"/>
         <w:rPr>
-          <w:rFonts w:ascii="Georgia" w:hAnsi="Georgia"/>
-          <w:sz w:val="24"/>
-          <w:szCs w:val="24"/>
-        </w:rPr>
-      </w:pPr>
+          <w:rFonts w:ascii="Consolas" w:hAnsi="Consolas" w:cs="Consolas"/>
+          <w:sz w:val="24"/>
+          <w:szCs w:val="24"/>
+        </w:rPr>
+      </w:pPr>
+      <w:proofErr w:type="spellStart"/>
+      <w:r>
+        <w:rPr>
+          <w:rFonts w:ascii="Georgia" w:hAnsi="Georgia"/>
+          <w:sz w:val="24"/>
+          <w:szCs w:val="24"/>
+        </w:rPr>
+        <w:t>g</w:t>
+      </w:r>
+      <w:r>
+        <w:rPr>
+          <w:rFonts w:ascii="Consolas" w:hAnsi="Consolas" w:cs="Consolas"/>
+          <w:sz w:val="24"/>
+          <w:szCs w:val="24"/>
+        </w:rPr>
+        <w:t>it</w:t>
+      </w:r>
+      <w:proofErr w:type="spellEnd"/>
+      <w:r>
+        <w:rPr>
+          <w:rFonts w:ascii="Consolas" w:hAnsi="Consolas" w:cs="Consolas"/>
+          <w:sz w:val="24"/>
+          <w:szCs w:val="24"/>
+        </w:rPr>
+        <w:t xml:space="preserve"> </w:t>
+      </w:r>
+      <w:r>
+        <w:rPr>
+          <w:rFonts w:ascii="Consolas" w:hAnsi="Consolas" w:cs="Consolas"/>
+          <w:sz w:val="24"/>
+          <w:szCs w:val="24"/>
+        </w:rPr>
+        <w:t>pull origin development:</w:t>
+      </w:r>
+      <w:r>
+        <w:rPr>
+          <w:rFonts w:ascii="Consolas" w:hAnsi="Consolas" w:cs="Consolas"/>
+          <w:sz w:val="24"/>
+          <w:szCs w:val="24"/>
+        </w:rPr>
+        <w:t>new_</w:t>
+      </w:r>
+      <w:r>
+        <w:rPr>
+          <w:rFonts w:ascii="Consolas" w:hAnsi="Consolas" w:cs="Consolas"/>
+          <w:sz w:val="24"/>
+          <w:szCs w:val="24"/>
+        </w:rPr>
+        <w:t>development</w:t>
+      </w:r>
     </w:p>
     <w:p>
       <w:pPr>
@@ -9014,194 +9515,6 @@
           <w:szCs w:val="24"/>
         </w:rPr>
       </w:pPr>
-      <w:proofErr w:type="spellStart"/>
-      <w:proofErr w:type="gramStart"/>
-      <w:r>
-        <w:rPr>
-          <w:rFonts w:ascii="Georgia" w:hAnsi="Georgia"/>
-          <w:sz w:val="24"/>
-          <w:szCs w:val="24"/>
-        </w:rPr>
-        <w:t>g</w:t>
-      </w:r>
-      <w:r>
-        <w:rPr>
-          <w:rFonts w:ascii="Consolas" w:hAnsi="Consolas" w:cs="Consolas"/>
-          <w:sz w:val="24"/>
-          <w:szCs w:val="24"/>
-        </w:rPr>
-        <w:t>it</w:t>
-      </w:r>
-      <w:proofErr w:type="spellEnd"/>
-      <w:proofErr w:type="gramEnd"/>
-      <w:r>
-        <w:rPr>
-          <w:rFonts w:ascii="Consolas" w:hAnsi="Consolas" w:cs="Consolas"/>
-          <w:sz w:val="24"/>
-          <w:szCs w:val="24"/>
-        </w:rPr>
-        <w:t xml:space="preserve"> </w:t>
-      </w:r>
-      <w:r>
-        <w:rPr>
-          <w:rFonts w:ascii="Consolas" w:hAnsi="Consolas" w:cs="Consolas"/>
-          <w:sz w:val="24"/>
-          <w:szCs w:val="24"/>
-        </w:rPr>
-        <w:t>checkout &lt;</w:t>
-      </w:r>
-      <w:r>
-        <w:rPr>
-          <w:rFonts w:ascii="Consolas" w:hAnsi="Consolas" w:cs="Consolas"/>
-          <w:i/>
-          <w:sz w:val="24"/>
-          <w:szCs w:val="24"/>
-        </w:rPr>
-        <w:t>remote-branch-name</w:t>
-      </w:r>
-      <w:r>
-        <w:rPr>
-          <w:rFonts w:ascii="Consolas" w:hAnsi="Consolas" w:cs="Consolas"/>
-          <w:sz w:val="24"/>
-          <w:szCs w:val="24"/>
-        </w:rPr>
-        <w:t>&gt;</w:t>
-      </w:r>
-    </w:p>
-    <w:p>
-      <w:pPr>
-        <w:spacing w:after="0" w:line="240" w:lineRule="auto"/>
-        <w:jc w:val="both"/>
-        <w:rPr>
-          <w:rFonts w:ascii="Georgia" w:hAnsi="Georgia"/>
-          <w:sz w:val="24"/>
-          <w:szCs w:val="24"/>
-        </w:rPr>
-      </w:pPr>
-      <w:r>
-        <w:rPr>
-          <w:rFonts w:ascii="Georgia" w:hAnsi="Georgia"/>
-          <w:sz w:val="24"/>
-          <w:szCs w:val="24"/>
-        </w:rPr>
-        <w:t>e.g</w:t>
-      </w:r>
-      <w:proofErr w:type="gramStart"/>
-      <w:r>
-        <w:rPr>
-          <w:rFonts w:ascii="Georgia" w:hAnsi="Georgia"/>
-          <w:sz w:val="24"/>
-          <w:szCs w:val="24"/>
-        </w:rPr>
-        <w:t>.,</w:t>
-      </w:r>
-      <w:proofErr w:type="gramEnd"/>
-    </w:p>
-    <w:p>
-      <w:pPr>
-        <w:spacing w:after="0" w:line="240" w:lineRule="auto"/>
-        <w:ind w:firstLine="720"/>
-        <w:jc w:val="both"/>
-        <w:rPr>
-          <w:rFonts w:ascii="Georgia" w:hAnsi="Georgia"/>
-          <w:sz w:val="24"/>
-          <w:szCs w:val="24"/>
-        </w:rPr>
-      </w:pPr>
-      <w:proofErr w:type="spellStart"/>
-      <w:proofErr w:type="gramStart"/>
-      <w:r>
-        <w:rPr>
-          <w:rFonts w:ascii="Georgia" w:hAnsi="Georgia"/>
-          <w:sz w:val="24"/>
-          <w:szCs w:val="24"/>
-        </w:rPr>
-        <w:t>g</w:t>
-      </w:r>
-      <w:r>
-        <w:rPr>
-          <w:rFonts w:ascii="Consolas" w:hAnsi="Consolas" w:cs="Consolas"/>
-          <w:sz w:val="24"/>
-          <w:szCs w:val="24"/>
-        </w:rPr>
-        <w:t>it</w:t>
-      </w:r>
-      <w:proofErr w:type="spellEnd"/>
-      <w:proofErr w:type="gramEnd"/>
-      <w:r>
-        <w:rPr>
-          <w:rFonts w:ascii="Consolas" w:hAnsi="Consolas" w:cs="Consolas"/>
-          <w:sz w:val="24"/>
-          <w:szCs w:val="24"/>
-        </w:rPr>
-        <w:t xml:space="preserve"> </w:t>
-      </w:r>
-      <w:r>
-        <w:rPr>
-          <w:rFonts w:ascii="Consolas" w:hAnsi="Consolas" w:cs="Consolas"/>
-          <w:sz w:val="24"/>
-          <w:szCs w:val="24"/>
-        </w:rPr>
-        <w:t xml:space="preserve">checkout </w:t>
-      </w:r>
-      <w:proofErr w:type="spellStart"/>
-      <w:r>
-        <w:rPr>
-          <w:rFonts w:ascii="Consolas" w:hAnsi="Consolas" w:cs="Consolas"/>
-          <w:sz w:val="24"/>
-          <w:szCs w:val="24"/>
-        </w:rPr>
-        <w:t>NewFeature</w:t>
-      </w:r>
-      <w:proofErr w:type="spellEnd"/>
-    </w:p>
-    <w:p>
-      <w:pPr>
-        <w:spacing w:after="0" w:line="240" w:lineRule="auto"/>
-        <w:jc w:val="both"/>
-        <w:rPr>
-          <w:rFonts w:ascii="Georgia" w:hAnsi="Georgia"/>
-          <w:sz w:val="24"/>
-          <w:szCs w:val="24"/>
-        </w:rPr>
-      </w:pPr>
-    </w:p>
-    <w:p>
-      <w:pPr>
-        <w:spacing w:after="0" w:line="240" w:lineRule="auto"/>
-        <w:jc w:val="both"/>
-        <w:rPr>
-          <w:rFonts w:ascii="Georgia" w:hAnsi="Georgia"/>
-          <w:sz w:val="24"/>
-          <w:szCs w:val="24"/>
-        </w:rPr>
-      </w:pPr>
-      <w:r>
-        <w:rPr>
-          <w:rFonts w:ascii="Georgia" w:hAnsi="Georgia"/>
-          <w:sz w:val="24"/>
-          <w:szCs w:val="24"/>
-        </w:rPr>
-        <w:t xml:space="preserve">A new branch with the same name, </w:t>
-      </w:r>
-      <w:proofErr w:type="spellStart"/>
-      <w:r>
-        <w:rPr>
-          <w:rFonts w:ascii="Consolas" w:hAnsi="Consolas" w:cs="Consolas"/>
-          <w:sz w:val="24"/>
-          <w:szCs w:val="24"/>
-        </w:rPr>
-        <w:t>NewFeature</w:t>
-      </w:r>
-      <w:proofErr w:type="spellEnd"/>
-      <w:r>
-        <w:rPr>
-          <w:rFonts w:ascii="Georgia" w:hAnsi="Georgia"/>
-          <w:sz w:val="24"/>
-          <w:szCs w:val="24"/>
-        </w:rPr>
-        <w:t xml:space="preserve">, will be created and will track the remote branch.  </w:t>
-      </w:r>
     </w:p>
     <w:p>
       <w:pPr>
@@ -9233,7 +9546,6 @@
           <w:szCs w:val="32"/>
           <w:u w:val="single"/>
         </w:rPr>
-        <w:lastRenderedPageBreak/>
         <w:t>Show Commit Logs</w:t>
       </w:r>
     </w:p>
@@ -10252,6 +10564,7 @@
           <w:sz w:val="24"/>
           <w:szCs w:val="24"/>
         </w:rPr>
+        <w:lastRenderedPageBreak/>
         <w:t>build</w:t>
       </w:r>
       <w:proofErr w:type="gramEnd"/>
@@ -10398,7 +10711,6 @@
           <w:sz w:val="24"/>
           <w:szCs w:val="24"/>
         </w:rPr>
-        <w:lastRenderedPageBreak/>
         <w:t xml:space="preserve">The first line </w:t>
       </w:r>
       <w:proofErr w:type="gramStart"/>
@@ -11653,6 +11965,7 @@
           <w:sz w:val="24"/>
           <w:szCs w:val="24"/>
         </w:rPr>
+        <w:lastRenderedPageBreak/>
         <w:t>g</w:t>
       </w:r>
       <w:r>
@@ -11889,7 +12202,6 @@
           <w:sz w:val="24"/>
           <w:szCs w:val="24"/>
         </w:rPr>
-        <w:lastRenderedPageBreak/>
         <w:t>it</w:t>
       </w:r>
       <w:proofErr w:type="gramEnd"/>
@@ -13144,6 +13456,7 @@
           <w:sz w:val="24"/>
           <w:szCs w:val="24"/>
         </w:rPr>
+        <w:lastRenderedPageBreak/>
         <w:t xml:space="preserve">This DOES NOT remove the remote branch from the remote repository. </w:t>
       </w:r>
       <w:r>
@@ -13406,7 +13719,6 @@
           <w:sz w:val="24"/>
           <w:szCs w:val="24"/>
         </w:rPr>
-        <w:lastRenderedPageBreak/>
         <w:t>e.g</w:t>
       </w:r>
       <w:proofErr w:type="gramStart"/>
@@ -14574,6 +14886,7 @@
           <w:szCs w:val="32"/>
           <w:u w:val="single"/>
         </w:rPr>
+        <w:lastRenderedPageBreak/>
         <w:t>Amending Date of the Latest Commit</w:t>
       </w:r>
     </w:p>
@@ -15983,6 +16296,7 @@
           <w:sz w:val="24"/>
           <w:szCs w:val="24"/>
         </w:rPr>
+        <w:lastRenderedPageBreak/>
         <w:tab/>
       </w:r>
       <w:proofErr w:type="spellStart"/>
@@ -16349,7 +16663,6 @@
           <w:szCs w:val="32"/>
           <w:u w:val="single"/>
         </w:rPr>
-        <w:lastRenderedPageBreak/>
         <w:t xml:space="preserve">Forcing a Push to Remote Repository (Rewriting Remote </w:t>
       </w:r>
       <w:proofErr w:type="spellStart"/>
@@ -17541,7 +17854,6 @@
           <w:sz w:val="24"/>
           <w:szCs w:val="24"/>
         </w:rPr>
-        <w:lastRenderedPageBreak/>
         <w:tab/>
       </w:r>
       <w:proofErr w:type="spellStart"/>
@@ -18963,7 +19275,6 @@
           <w:szCs w:val="32"/>
           <w:u w:val="single"/>
         </w:rPr>
-        <w:lastRenderedPageBreak/>
         <w:t>Count the total number of lines changed by specific author.</w:t>
       </w:r>
     </w:p>

</xml_diff>